<commit_message>
add storyMapping in documentation and twig
</commit_message>
<xml_diff>
--- a/documentations/Documentation technique.docx
+++ b/documentations/Documentation technique.docx
@@ -218,6 +218,18 @@
       </w:r>
       <w:r>
         <w:t>9.5.1</w:t>
+      </w:r>
+    </w:p>
+    <w:p>
+      <w:pPr>
+        <w:pStyle w:val="Paragraphedeliste"/>
+        <w:numPr>
+          <w:ilvl w:val="0"/>
+          <w:numId w:val="2"/>
+        </w:numPr>
+      </w:pPr>
+      <w:r>
+        <w:t>Twig</w:t>
       </w:r>
     </w:p>
     <w:p>

</xml_diff>

<commit_message>
add copie without mdp
</commit_message>
<xml_diff>
--- a/documentations/Documentation technique.docx
+++ b/documentations/Documentation technique.docx
@@ -228,9 +228,11 @@
           <w:numId w:val="2"/>
         </w:numPr>
       </w:pPr>
+      <w:proofErr w:type="spellStart"/>
       <w:r>
         <w:t>Twig</w:t>
       </w:r>
+      <w:proofErr w:type="spellEnd"/>
     </w:p>
     <w:p>
       <w:r>
@@ -943,13 +945,13 @@
           <wp:anchor distT="0" distB="0" distL="114300" distR="114300" simplePos="0" relativeHeight="251663360" behindDoc="1" locked="0" layoutInCell="1" allowOverlap="1">
             <wp:simplePos x="0" y="0"/>
             <wp:positionH relativeFrom="column">
-              <wp:posOffset>-1864852</wp:posOffset>
+              <wp:posOffset>-1882140</wp:posOffset>
             </wp:positionH>
             <wp:positionV relativeFrom="paragraph">
-              <wp:posOffset>104287</wp:posOffset>
+              <wp:posOffset>69215</wp:posOffset>
             </wp:positionV>
-            <wp:extent cx="10350342" cy="6449707"/>
-            <wp:effectExtent l="0" t="1943100" r="0" b="1932293"/>
+            <wp:extent cx="10344785" cy="6442710"/>
+            <wp:effectExtent l="0" t="1943100" r="0" b="1939290"/>
             <wp:wrapNone/>
             <wp:docPr id="18" name="Image 17" descr="classDiagram.PNG"/>
             <wp:cNvGraphicFramePr>
@@ -971,7 +973,7 @@
                   <pic:spPr>
                     <a:xfrm rot="16200000">
                       <a:off x="0" y="0"/>
-                      <a:ext cx="10350051" cy="6449526"/>
+                      <a:ext cx="10344785" cy="6442710"/>
                     </a:xfrm>
                     <a:prstGeom prst="rect">
                       <a:avLst/>
@@ -989,6 +991,92 @@
     <w:p/>
     <w:p/>
     <w:p/>
+    <w:p/>
+    <w:p/>
+    <w:p/>
+    <w:p/>
+    <w:p/>
+    <w:p/>
+    <w:p/>
+    <w:p/>
+    <w:p/>
+    <w:p/>
+    <w:p/>
+    <w:p/>
+    <w:p/>
+    <w:p/>
+    <w:p/>
+    <w:p/>
+    <w:p/>
+    <w:p>
+      <w:pPr>
+        <w:pStyle w:val="Titre2"/>
+        <w:numPr>
+          <w:ilvl w:val="0"/>
+          <w:numId w:val="1"/>
+        </w:numPr>
+      </w:pPr>
+      <w:r>
+        <w:lastRenderedPageBreak/>
+        <w:t xml:space="preserve">Story </w:t>
+      </w:r>
+      <w:proofErr w:type="spellStart"/>
+      <w:r>
+        <w:t>Mapping</w:t>
+      </w:r>
+      <w:proofErr w:type="spellEnd"/>
+    </w:p>
+    <w:p>
+      <w:r>
+        <w:rPr>
+          <w:noProof/>
+          <w:lang w:eastAsia="fr-FR"/>
+        </w:rPr>
+        <w:drawing>
+          <wp:anchor distT="0" distB="0" distL="114300" distR="114300" simplePos="0" relativeHeight="251664384" behindDoc="1" locked="0" layoutInCell="1" allowOverlap="1">
+            <wp:simplePos x="0" y="0"/>
+            <wp:positionH relativeFrom="column">
+              <wp:posOffset>-853450</wp:posOffset>
+            </wp:positionH>
+            <wp:positionV relativeFrom="paragraph">
+              <wp:posOffset>337631</wp:posOffset>
+            </wp:positionV>
+            <wp:extent cx="7378037" cy="7492621"/>
+            <wp:effectExtent l="19050" t="0" r="0" b="0"/>
+            <wp:wrapNone/>
+            <wp:docPr id="1" name="Image 0" descr="storryMapping.PNG"/>
+            <wp:cNvGraphicFramePr>
+              <a:graphicFrameLocks xmlns:a="http://schemas.openxmlformats.org/drawingml/2006/main" noChangeAspect="1"/>
+            </wp:cNvGraphicFramePr>
+            <a:graphic xmlns:a="http://schemas.openxmlformats.org/drawingml/2006/main">
+              <a:graphicData uri="http://schemas.openxmlformats.org/drawingml/2006/picture">
+                <pic:pic xmlns:pic="http://schemas.openxmlformats.org/drawingml/2006/picture">
+                  <pic:nvPicPr>
+                    <pic:cNvPr id="0" name="storryMapping.PNG"/>
+                    <pic:cNvPicPr/>
+                  </pic:nvPicPr>
+                  <pic:blipFill>
+                    <a:blip r:embed="rId11"/>
+                    <a:stretch>
+                      <a:fillRect/>
+                    </a:stretch>
+                  </pic:blipFill>
+                  <pic:spPr>
+                    <a:xfrm>
+                      <a:off x="0" y="0"/>
+                      <a:ext cx="7378037" cy="7492621"/>
+                    </a:xfrm>
+                    <a:prstGeom prst="rect">
+                      <a:avLst/>
+                    </a:prstGeom>
+                  </pic:spPr>
+                </pic:pic>
+              </a:graphicData>
+            </a:graphic>
+          </wp:anchor>
+        </w:drawing>
+      </w:r>
+    </w:p>
     <w:sectPr>
       <w:pgSz w:w="11906" w:h="16838"/>
       <w:pgMar w:top="1417" w:right="1417" w:bottom="1417" w:left="1417" w:header="708" w:footer="708" w:gutter="0"/>

</xml_diff>